<commit_message>
moved EOSS under ARR
</commit_message>
<xml_diff>
--- a/arch/arr/eoss/department.docx
+++ b/arch/arr/eoss/department.docx
@@ -541,12 +541,12 @@
         <w:tblLook w:val="04A0" w:firstRow="1" w:lastRow="0" w:firstColumn="1" w:lastColumn="0" w:noHBand="0" w:noVBand="1"/>
       </w:tblPr>
       <w:tblGrid>
-        <w:gridCol w:w="1604"/>
-        <w:gridCol w:w="1251"/>
-        <w:gridCol w:w="884"/>
-        <w:gridCol w:w="1787"/>
-        <w:gridCol w:w="963"/>
-        <w:gridCol w:w="1028"/>
+        <w:gridCol w:w="1590"/>
+        <w:gridCol w:w="1270"/>
+        <w:gridCol w:w="888"/>
+        <w:gridCol w:w="2130"/>
+        <w:gridCol w:w="951"/>
+        <w:gridCol w:w="1041"/>
       </w:tblGrid>
       <w:tr>
         <w:trPr>
@@ -971,20 +971,7 @@
                 <w:sz w:val="16"/>
                 <w:szCs w:val="16"/>
               </w:rPr>
-              <w:t>Ava</w:t>
-            </w:r>
-            <w:bookmarkStart w:id="0" w:name="_GoBack"/>
-            <w:bookmarkEnd w:id="0"/>
-            <w:r>
-              <w:rPr>
-                <w:rFonts w:eastAsia="Times New Roman" w:cs="Tahoma"/>
-                <w:b/>
-                <w:bCs/>
-                <w:color w:val="FFFFFF"/>
-                <w:sz w:val="16"/>
-                <w:szCs w:val="16"/>
-              </w:rPr>
-              <w:t>ilable</w:t>
+              <w:t>Available</w:t>
             </w:r>
           </w:p>
         </w:tc>
@@ -4203,6 +4190,7 @@
                       <w:sz w:val="16"/>
                       <w:szCs w:val="16"/>
                     </w:rPr>
+                    <w:lastRenderedPageBreak/>
                     <w:drawing>
                       <wp:inline distT="0" distB="0" distL="0" distR="0">
                         <wp:extent cx="952500" cy="952500"/>
@@ -4265,62 +4253,6 @@
                 <w:szCs w:val="16"/>
               </w:rPr>
             </w:pPr>
-            <w:r>
-              <w:rPr>
-                <w:rFonts w:eastAsia="Times New Roman"/>
-                <w:noProof/>
-                <w:sz w:val="16"/>
-                <w:szCs w:val="16"/>
-              </w:rPr>
-              <w:drawing>
-                <wp:inline distT="0" distB="0" distL="0" distR="0">
-                  <wp:extent cx="1362075" cy="790575"/>
-                  <wp:effectExtent l="0" t="0" r="9525" b="9525"/>
-                  <wp:docPr id="2" name="Picture 2" descr="sign"/>
-                  <wp:cNvGraphicFramePr>
-                    <a:graphicFrameLocks xmlns:a="http://schemas.openxmlformats.org/drawingml/2006/main" noChangeAspect="1"/>
-                  </wp:cNvGraphicFramePr>
-                  <a:graphic xmlns:a="http://schemas.openxmlformats.org/drawingml/2006/main">
-                    <a:graphicData uri="http://schemas.openxmlformats.org/drawingml/2006/picture">
-                      <pic:pic xmlns:pic="http://schemas.openxmlformats.org/drawingml/2006/picture">
-                        <pic:nvPicPr>
-                          <pic:cNvPr id="0" name="Picture 2" descr="sign"/>
-                          <pic:cNvPicPr>
-                            <a:picLocks noChangeAspect="1" noChangeArrowheads="1"/>
-                          </pic:cNvPicPr>
-                        </pic:nvPicPr>
-                        <pic:blipFill>
-                          <a:blip r:embed="rId13" cstate="print">
-                            <a:extLst>
-                              <a:ext uri="{28A0092B-C50C-407E-A947-70E740481C1C}">
-                                <a14:useLocalDpi xmlns:a14="http://schemas.microsoft.com/office/drawing/2010/main" val="0"/>
-                              </a:ext>
-                            </a:extLst>
-                          </a:blip>
-                          <a:srcRect/>
-                          <a:stretch>
-                            <a:fillRect/>
-                          </a:stretch>
-                        </pic:blipFill>
-                        <pic:spPr bwMode="auto">
-                          <a:xfrm>
-                            <a:off x="0" y="0"/>
-                            <a:ext cx="1362075" cy="790575"/>
-                          </a:xfrm>
-                          <a:prstGeom prst="rect">
-                            <a:avLst/>
-                          </a:prstGeom>
-                          <a:noFill/>
-                          <a:ln>
-                            <a:noFill/>
-                          </a:ln>
-                        </pic:spPr>
-                      </pic:pic>
-                    </a:graphicData>
-                  </a:graphic>
-                </wp:inline>
-              </w:drawing>
-            </w:r>
           </w:p>
           <w:p>
             <w:pPr>
@@ -4339,15 +4271,7 @@
                 <w:sz w:val="16"/>
                 <w:szCs w:val="16"/>
               </w:rPr>
-              <w:t>Rob Byrd</w:t>
-            </w:r>
-            <w:r>
-              <w:rPr>
-                <w:rFonts w:eastAsia="Times New Roman"/>
-                <w:sz w:val="16"/>
-                <w:szCs w:val="16"/>
-              </w:rPr>
-              <w:t xml:space="preserve"> </w:t>
+              <w:t>Aaron Brown</w:t>
             </w:r>
             <w:r>
               <w:rPr>
@@ -4399,7 +4323,7 @@
                   <wp:extent cx="142875" cy="142875"/>
                   <wp:effectExtent l="0" t="0" r="9525" b="9525"/>
                   <wp:docPr id="1" name="Picture 1" descr="LinkedIn Logo">
-                    <a:hlinkClick xmlns:a="http://schemas.openxmlformats.org/drawingml/2006/main" r:id="rId14"/>
+                    <a:hlinkClick xmlns:a="http://schemas.openxmlformats.org/drawingml/2006/main" r:id="rId13"/>
                   </wp:docPr>
                   <wp:cNvGraphicFramePr>
                     <a:graphicFrameLocks xmlns:a="http://schemas.openxmlformats.org/drawingml/2006/main" noChangeAspect="1"/>
@@ -4409,14 +4333,14 @@
                       <pic:pic xmlns:pic="http://schemas.openxmlformats.org/drawingml/2006/picture">
                         <pic:nvPicPr>
                           <pic:cNvPr id="0" name="Picture 3" descr="LinkedIn Logo">
-                            <a:hlinkClick r:id="rId14"/>
+                            <a:hlinkClick r:id="rId13"/>
                           </pic:cNvPr>
                           <pic:cNvPicPr>
                             <a:picLocks noChangeAspect="1" noChangeArrowheads="1"/>
                           </pic:cNvPicPr>
                         </pic:nvPicPr>
                         <pic:blipFill>
-                          <a:blip r:embed="rId15">
+                          <a:blip r:embed="rId14">
                             <a:extLst>
                               <a:ext uri="{28A0092B-C50C-407E-A947-70E740481C1C}">
                                 <a14:useLocalDpi xmlns:a14="http://schemas.microsoft.com/office/drawing/2010/main" val="0"/>
@@ -4454,7 +4378,6 @@
                 <w:szCs w:val="16"/>
               </w:rPr>
               <w:br/>
-              <w:t>Chief Enterprise Architect - Corporate</w:t>
             </w:r>
             <w:r>
               <w:rPr>
@@ -4462,8 +4385,40 @@
                 <w:sz w:val="16"/>
                 <w:szCs w:val="16"/>
               </w:rPr>
+              <w:t>Senior</w:t>
+            </w:r>
+            <w:r>
+              <w:rPr>
+                <w:rFonts w:eastAsia="Times New Roman"/>
+                <w:sz w:val="16"/>
+                <w:szCs w:val="16"/>
+              </w:rPr>
+              <w:t xml:space="preserve"> Enterprise Architec</w:t>
+            </w:r>
+            <w:r>
+              <w:rPr>
+                <w:rFonts w:eastAsia="Times New Roman"/>
+                <w:sz w:val="16"/>
+                <w:szCs w:val="16"/>
+              </w:rPr>
+              <w:t>t - Corporate</w:t>
+            </w:r>
+            <w:r>
+              <w:rPr>
+                <w:rFonts w:eastAsia="Times New Roman"/>
+                <w:sz w:val="16"/>
+                <w:szCs w:val="16"/>
+              </w:rPr>
               <w:br/>
-              <w:t>Direct: (512) 974-1615 | Mobile: (512) 431-0700</w:t>
+              <w:t>Direct: (512) 974-2960</w:t>
+            </w:r>
+            <w:r>
+              <w:rPr>
+                <w:rFonts w:eastAsia="Times New Roman"/>
+                <w:sz w:val="16"/>
+                <w:szCs w:val="16"/>
+              </w:rPr>
+              <w:t xml:space="preserve"> </w:t>
             </w:r>
           </w:p>
         </w:tc>
@@ -4474,6 +4429,7 @@
         <w:pStyle w:val="NormalWeb"/>
       </w:pPr>
       <w:r>
+        <w:lastRenderedPageBreak/>
         <w:t>Copy:</w:t>
       </w:r>
     </w:p>
@@ -4578,6 +4534,8 @@
       <w:r>
         <w:t>;</w:t>
       </w:r>
+      <w:bookmarkStart w:id="0" w:name="_GoBack"/>
+      <w:bookmarkEnd w:id="0"/>
     </w:p>
     <w:sectPr>
       <w:pgSz w:w="12240" w:h="15840"/>

</xml_diff>